<commit_message>
Report 1 - KhoaVNA
fix Introduction
</commit_message>
<xml_diff>
--- a/KhoaVNA-Document.docx
+++ b/KhoaVNA-Document.docx
@@ -208,13 +208,23 @@
                 <w:u w:val="single"/>
               </w:rPr>
             </w:pPr>
+            <w:proofErr w:type="spellStart"/>
             <w:r>
               <w:rPr>
                 <w:b/>
                 <w:sz w:val="72"/>
                 <w:szCs w:val="72"/>
               </w:rPr>
-              <w:t>FPT UNIVERSITY</w:t>
+              <w:t>FPT</w:t>
+            </w:r>
+            <w:proofErr w:type="spellEnd"/>
+            <w:r>
+              <w:rPr>
+                <w:b/>
+                <w:sz w:val="72"/>
+                <w:szCs w:val="72"/>
+              </w:rPr>
+              <w:t xml:space="preserve"> UNIVERSITY</w:t>
             </w:r>
           </w:p>
         </w:tc>
@@ -489,14 +499,52 @@
                       <w:szCs w:val="22"/>
                     </w:rPr>
                   </w:pPr>
+                  <w:proofErr w:type="spellStart"/>
                   <w:r>
                     <w:rPr>
                       <w:rFonts w:ascii="Tahoma" w:hAnsi="Tahoma" w:cs="Tahoma"/>
                       <w:sz w:val="22"/>
                       <w:szCs w:val="22"/>
                     </w:rPr>
-                    <w:t>Phạm Văn Thắng</w:t>
+                    <w:t>Phạm</w:t>
                   </w:r>
+                  <w:proofErr w:type="spellEnd"/>
+                  <w:r>
+                    <w:rPr>
+                      <w:rFonts w:ascii="Tahoma" w:hAnsi="Tahoma" w:cs="Tahoma"/>
+                      <w:sz w:val="22"/>
+                      <w:szCs w:val="22"/>
+                    </w:rPr>
+                    <w:t xml:space="preserve"> </w:t>
+                  </w:r>
+                  <w:proofErr w:type="spellStart"/>
+                  <w:r>
+                    <w:rPr>
+                      <w:rFonts w:ascii="Tahoma" w:hAnsi="Tahoma" w:cs="Tahoma"/>
+                      <w:sz w:val="22"/>
+                      <w:szCs w:val="22"/>
+                    </w:rPr>
+                    <w:t>Văn</w:t>
+                  </w:r>
+                  <w:proofErr w:type="spellEnd"/>
+                  <w:r>
+                    <w:rPr>
+                      <w:rFonts w:ascii="Tahoma" w:hAnsi="Tahoma" w:cs="Tahoma"/>
+                      <w:sz w:val="22"/>
+                      <w:szCs w:val="22"/>
+                    </w:rPr>
+                    <w:t xml:space="preserve"> </w:t>
+                  </w:r>
+                  <w:proofErr w:type="spellStart"/>
+                  <w:r>
+                    <w:rPr>
+                      <w:rFonts w:ascii="Tahoma" w:hAnsi="Tahoma" w:cs="Tahoma"/>
+                      <w:sz w:val="22"/>
+                      <w:szCs w:val="22"/>
+                    </w:rPr>
+                    <w:t>Thắng</w:t>
+                  </w:r>
+                  <w:proofErr w:type="spellEnd"/>
                 </w:p>
               </w:tc>
               <w:tc>
@@ -587,8 +635,36 @@
                       <w:sz w:val="22"/>
                       <w:szCs w:val="22"/>
                     </w:rPr>
-                    <w:t>Man Huỳnh Khương</w:t>
+                    <w:t xml:space="preserve">Man </w:t>
                   </w:r>
+                  <w:proofErr w:type="spellStart"/>
+                  <w:r>
+                    <w:rPr>
+                      <w:rFonts w:ascii="Tahoma" w:hAnsi="Tahoma" w:cs="Tahoma"/>
+                      <w:sz w:val="22"/>
+                      <w:szCs w:val="22"/>
+                    </w:rPr>
+                    <w:t>Huỳnh</w:t>
+                  </w:r>
+                  <w:proofErr w:type="spellEnd"/>
+                  <w:r>
+                    <w:rPr>
+                      <w:rFonts w:ascii="Tahoma" w:hAnsi="Tahoma" w:cs="Tahoma"/>
+                      <w:sz w:val="22"/>
+                      <w:szCs w:val="22"/>
+                    </w:rPr>
+                    <w:t xml:space="preserve"> </w:t>
+                  </w:r>
+                  <w:proofErr w:type="spellStart"/>
+                  <w:r>
+                    <w:rPr>
+                      <w:rFonts w:ascii="Tahoma" w:hAnsi="Tahoma" w:cs="Tahoma"/>
+                      <w:sz w:val="22"/>
+                      <w:szCs w:val="22"/>
+                    </w:rPr>
+                    <w:t>Khương</w:t>
+                  </w:r>
+                  <w:proofErr w:type="spellEnd"/>
                 </w:p>
               </w:tc>
               <w:tc>
@@ -665,14 +741,52 @@
                       <w:szCs w:val="22"/>
                     </w:rPr>
                   </w:pPr>
+                  <w:proofErr w:type="spellStart"/>
                   <w:r>
                     <w:rPr>
                       <w:rFonts w:ascii="Tahoma" w:hAnsi="Tahoma" w:cs="Tahoma"/>
                       <w:sz w:val="22"/>
                       <w:szCs w:val="22"/>
                     </w:rPr>
-                    <w:t>Lê Văn Hùng</w:t>
+                    <w:t>Lê</w:t>
                   </w:r>
+                  <w:proofErr w:type="spellEnd"/>
+                  <w:r>
+                    <w:rPr>
+                      <w:rFonts w:ascii="Tahoma" w:hAnsi="Tahoma" w:cs="Tahoma"/>
+                      <w:sz w:val="22"/>
+                      <w:szCs w:val="22"/>
+                    </w:rPr>
+                    <w:t xml:space="preserve"> </w:t>
+                  </w:r>
+                  <w:proofErr w:type="spellStart"/>
+                  <w:r>
+                    <w:rPr>
+                      <w:rFonts w:ascii="Tahoma" w:hAnsi="Tahoma" w:cs="Tahoma"/>
+                      <w:sz w:val="22"/>
+                      <w:szCs w:val="22"/>
+                    </w:rPr>
+                    <w:t>Văn</w:t>
+                  </w:r>
+                  <w:proofErr w:type="spellEnd"/>
+                  <w:r>
+                    <w:rPr>
+                      <w:rFonts w:ascii="Tahoma" w:hAnsi="Tahoma" w:cs="Tahoma"/>
+                      <w:sz w:val="22"/>
+                      <w:szCs w:val="22"/>
+                    </w:rPr>
+                    <w:t xml:space="preserve"> </w:t>
+                  </w:r>
+                  <w:proofErr w:type="spellStart"/>
+                  <w:r>
+                    <w:rPr>
+                      <w:rFonts w:ascii="Tahoma" w:hAnsi="Tahoma" w:cs="Tahoma"/>
+                      <w:sz w:val="22"/>
+                      <w:szCs w:val="22"/>
+                    </w:rPr>
+                    <w:t>Hùng</w:t>
+                  </w:r>
+                  <w:proofErr w:type="spellEnd"/>
                 </w:p>
               </w:tc>
               <w:tc>
@@ -749,14 +863,25 @@
                       <w:szCs w:val="22"/>
                     </w:rPr>
                   </w:pPr>
+                  <w:proofErr w:type="spellStart"/>
                   <w:r>
                     <w:rPr>
                       <w:rFonts w:ascii="Tahoma" w:hAnsi="Tahoma" w:cs="Tahoma"/>
                       <w:sz w:val="22"/>
                       <w:szCs w:val="22"/>
                     </w:rPr>
-                    <w:t xml:space="preserve">Vũ </w:t>
+                    <w:t>Vũ</w:t>
                   </w:r>
+                  <w:proofErr w:type="spellEnd"/>
+                  <w:r>
+                    <w:rPr>
+                      <w:rFonts w:ascii="Tahoma" w:hAnsi="Tahoma" w:cs="Tahoma"/>
+                      <w:sz w:val="22"/>
+                      <w:szCs w:val="22"/>
+                    </w:rPr>
+                    <w:t xml:space="preserve"> </w:t>
+                  </w:r>
+                  <w:proofErr w:type="spellStart"/>
                   <w:r>
                     <w:rPr>
                       <w:rFonts w:ascii="Tahoma" w:hAnsi="Tahoma" w:cs="Tahoma"/>
@@ -765,6 +890,7 @@
                     </w:rPr>
                     <w:t>Nhật</w:t>
                   </w:r>
+                  <w:proofErr w:type="spellEnd"/>
                   <w:r>
                     <w:rPr>
                       <w:rFonts w:ascii="Tahoma" w:hAnsi="Tahoma" w:cs="Tahoma"/>
@@ -926,14 +1052,52 @@
                 <w:szCs w:val="22"/>
               </w:rPr>
             </w:pPr>
+            <w:proofErr w:type="spellStart"/>
             <w:r>
               <w:rPr>
                 <w:rFonts w:ascii="Tahoma" w:hAnsi="Tahoma" w:cs="Tahoma"/>
                 <w:sz w:val="22"/>
                 <w:szCs w:val="22"/>
               </w:rPr>
-              <w:t>Nguyễn Huy Hùng</w:t>
-            </w:r>
+              <w:t>Nguyễn</w:t>
+            </w:r>
+            <w:proofErr w:type="spellEnd"/>
+            <w:r>
+              <w:rPr>
+                <w:rFonts w:ascii="Tahoma" w:hAnsi="Tahoma" w:cs="Tahoma"/>
+                <w:sz w:val="22"/>
+                <w:szCs w:val="22"/>
+              </w:rPr>
+              <w:t xml:space="preserve"> </w:t>
+            </w:r>
+            <w:proofErr w:type="spellStart"/>
+            <w:r>
+              <w:rPr>
+                <w:rFonts w:ascii="Tahoma" w:hAnsi="Tahoma" w:cs="Tahoma"/>
+                <w:sz w:val="22"/>
+                <w:szCs w:val="22"/>
+              </w:rPr>
+              <w:t>Huy</w:t>
+            </w:r>
+            <w:proofErr w:type="spellEnd"/>
+            <w:r>
+              <w:rPr>
+                <w:rFonts w:ascii="Tahoma" w:hAnsi="Tahoma" w:cs="Tahoma"/>
+                <w:sz w:val="22"/>
+                <w:szCs w:val="22"/>
+              </w:rPr>
+              <w:t xml:space="preserve"> </w:t>
+            </w:r>
+            <w:proofErr w:type="spellStart"/>
+            <w:r>
+              <w:rPr>
+                <w:rFonts w:ascii="Tahoma" w:hAnsi="Tahoma" w:cs="Tahoma"/>
+                <w:sz w:val="22"/>
+                <w:szCs w:val="22"/>
+              </w:rPr>
+              <w:t>Hùng</w:t>
+            </w:r>
+            <w:proofErr w:type="spellEnd"/>
           </w:p>
         </w:tc>
       </w:tr>
@@ -3831,34 +3995,22 @@
     </w:p>
     <w:p>
       <w:pPr>
-        <w:pStyle w:val="TextBody"/>
-        <w:spacing w:line="240" w:lineRule="auto"/>
-        <w:ind w:left="709"/>
-        <w:rPr>
-          <w:rFonts w:cstheme="majorHAnsi"/>
-        </w:rPr>
-      </w:pPr>
-      <w:r>
-        <w:rPr>
-          <w:rFonts w:cstheme="majorHAnsi"/>
-        </w:rPr>
-        <w:t>Human beings are basically social animals. It is of the essence for most people to socialize to avoid the feelings of loneliness. Since the robust of Internet uses over the globe, social media has increasingly become prevalent, aiding the needs for connecting friends and meeting new people. In its midst is the online dating, born out of the desires for novel relationships, friendships, romances or physical satisfactions. As the result of the rapid advancement of mobile phone technology, online dating services quickly switch trend from web-based dating to mobile dating, hence the rise of location-based social media application, aka GPS Dating App.</w:t>
-      </w:r>
-    </w:p>
-    <w:p>
-      <w:pPr>
-        <w:pStyle w:val="TextBody"/>
-        <w:spacing w:line="240" w:lineRule="auto"/>
-        <w:ind w:left="709"/>
-        <w:rPr>
-          <w:rFonts w:cstheme="majorHAnsi"/>
-        </w:rPr>
-      </w:pPr>
-      <w:r>
-        <w:rPr>
-          <w:rFonts w:cstheme="majorHAnsi"/>
-        </w:rPr>
-        <w:t>Ever since location-based dating apps gained mainstream acceptance, various apps with similar features have been released. However, there have not been many dating services releasing for Vietnamese based customers. The existing Vietnamese dating applications are currently lack of various convenient and exciting features. Therefore, we are passionate to create a new stimulating dating application. This application, while retaining crucial features of a basic GPS dating app, will provide reliable means to meet new people matching ones’ interests that are more advanced than other Vietnamese dating services.</w:t>
+        <w:pStyle w:val="ListParagraph"/>
+        <w:ind w:left="1069"/>
+        <w:jc w:val="both"/>
+        <w:rPr>
+          <w:rFonts w:cstheme="majorHAnsi"/>
+          <w:color w:val="000000" w:themeColor="text1"/>
+        </w:rPr>
+      </w:pPr>
+      <w:bookmarkStart w:id="8" w:name="_Toc408788335"/>
+      <w:bookmarkStart w:id="9" w:name="_Toc419197193"/>
+      <w:r>
+        <w:rPr>
+          <w:rFonts w:cstheme="majorHAnsi"/>
+          <w:color w:val="000000" w:themeColor="text1"/>
+        </w:rPr>
+        <w:t>As the result of the rapid advancement of mobile phone technology, online dating services quickly switch trend from web-based dating to mobile dating. Various applications aiding people’s need for socializing have been released. However, there have not been many dating services releasing for Vietnamese based customers. The existing Vietnamese dating applications currently lack of various convenient and exciting features. Therefore, we are passionate to create a new stimulating dating application. This application, while retaining crucial features of a basic GPS dating app, will provide reliable means to meet new people matching ones’ interests that are more advanced than other Vietnamese dating services.</w:t>
       </w:r>
     </w:p>
     <w:p>
@@ -3869,8 +4021,6 @@
           <w:numId w:val="10"/>
         </w:numPr>
       </w:pPr>
-      <w:bookmarkStart w:id="8" w:name="_Toc408788335"/>
-      <w:bookmarkStart w:id="9" w:name="_Toc419197193"/>
       <w:r>
         <w:t>Current Situation</w:t>
       </w:r>
@@ -3886,11 +4036,45 @@
           <w:rFonts w:cstheme="majorHAnsi"/>
         </w:rPr>
       </w:pPr>
-      <w:r>
-        <w:rPr>
-          <w:rFonts w:cstheme="majorHAnsi"/>
-        </w:rPr>
-        <w:t xml:space="preserve">Zalo, Beetalk and Badoo are the three most popular dating service applications in Viet Nam. Despite their popularities, they do not provide a wide range of features.  </w:t>
+      <w:proofErr w:type="spellStart"/>
+      <w:r>
+        <w:rPr>
+          <w:rFonts w:cstheme="majorHAnsi"/>
+        </w:rPr>
+        <w:t>Zalo</w:t>
+      </w:r>
+      <w:proofErr w:type="spellEnd"/>
+      <w:r>
+        <w:rPr>
+          <w:rFonts w:cstheme="majorHAnsi"/>
+        </w:rPr>
+        <w:t xml:space="preserve"> </w:t>
+      </w:r>
+      <w:r>
+        <w:rPr>
+          <w:rFonts w:cstheme="majorHAnsi"/>
+        </w:rPr>
+        <w:t xml:space="preserve">and </w:t>
+      </w:r>
+      <w:proofErr w:type="spellStart"/>
+      <w:r>
+        <w:rPr>
+          <w:rFonts w:cstheme="majorHAnsi"/>
+        </w:rPr>
+        <w:t>Beetalk</w:t>
+      </w:r>
+      <w:proofErr w:type="spellEnd"/>
+      <w:r>
+        <w:rPr>
+          <w:rFonts w:cstheme="majorHAnsi"/>
+        </w:rPr>
+        <w:t xml:space="preserve"> </w:t>
+      </w:r>
+      <w:r>
+        <w:rPr>
+          <w:rFonts w:cstheme="majorHAnsi"/>
+        </w:rPr>
+        <w:t xml:space="preserve">are the three most popular dating service applications in Viet Nam. Despite their popularities, they do not provide a wide range of features.  </w:t>
       </w:r>
     </w:p>
     <w:p>
@@ -3906,11 +4090,55 @@
           <w:rFonts w:cstheme="majorHAnsi"/>
         </w:rPr>
       </w:pPr>
-      <w:r>
-        <w:rPr>
-          <w:rFonts w:cstheme="majorHAnsi"/>
-        </w:rPr>
-        <w:t>Zalo (Vinagame): Zalo is best known for its voice messaging and are free to use. However, the app is limited in matching and finding friends department.</w:t>
+      <w:proofErr w:type="spellStart"/>
+      <w:r>
+        <w:rPr>
+          <w:rFonts w:cstheme="majorHAnsi"/>
+        </w:rPr>
+        <w:t>Zalo</w:t>
+      </w:r>
+      <w:proofErr w:type="spellEnd"/>
+      <w:r>
+        <w:rPr>
+          <w:rFonts w:cstheme="majorHAnsi"/>
+        </w:rPr>
+        <w:t xml:space="preserve"> is best known for its voice messaging and are free to use. However, the app </w:t>
+      </w:r>
+      <w:r>
+        <w:rPr>
+          <w:rFonts w:cstheme="majorHAnsi"/>
+        </w:rPr>
+        <w:t>has</w:t>
+      </w:r>
+      <w:r>
+        <w:rPr>
+          <w:rFonts w:cstheme="majorHAnsi"/>
+        </w:rPr>
+        <w:t xml:space="preserve"> limited </w:t>
+      </w:r>
+      <w:r>
+        <w:rPr>
+          <w:rFonts w:cstheme="majorHAnsi"/>
+        </w:rPr>
+        <w:t>friends</w:t>
+      </w:r>
+      <w:r>
+        <w:rPr>
+          <w:rFonts w:cstheme="majorHAnsi"/>
+        </w:rPr>
+        <w:t xml:space="preserve"> matching and finding </w:t>
+      </w:r>
+      <w:r>
+        <w:rPr>
+          <w:rFonts w:cstheme="majorHAnsi"/>
+        </w:rPr>
+        <w:t>features</w:t>
+      </w:r>
+      <w:r>
+        <w:rPr>
+          <w:rFonts w:cstheme="majorHAnsi"/>
+        </w:rPr>
+        <w:t>.</w:t>
       </w:r>
     </w:p>
     <w:p>
@@ -3926,12 +4154,166 @@
           <w:rFonts w:cstheme="majorHAnsi"/>
         </w:rPr>
       </w:pPr>
-      <w:r>
-        <w:rPr>
-          <w:rFonts w:cstheme="majorHAnsi"/>
-        </w:rPr>
-        <w:t xml:space="preserve">Beetalk: Beetalk allows users to find others users who are using the app nearby. However, their matching feature is rather limited, providing only a few of information fields for matching purpose. </w:t>
-      </w:r>
+      <w:proofErr w:type="spellStart"/>
+      <w:r>
+        <w:rPr>
+          <w:rFonts w:cstheme="majorHAnsi"/>
+        </w:rPr>
+        <w:t>Beetalk</w:t>
+      </w:r>
+      <w:proofErr w:type="spellEnd"/>
+      <w:r>
+        <w:rPr>
+          <w:rFonts w:cstheme="majorHAnsi"/>
+        </w:rPr>
+        <w:t xml:space="preserve"> allows users to find others users who are using the app nearby. However, </w:t>
+      </w:r>
+      <w:r>
+        <w:rPr>
+          <w:rFonts w:cstheme="majorHAnsi"/>
+        </w:rPr>
+        <w:t>the app</w:t>
+      </w:r>
+      <w:r>
+        <w:rPr>
+          <w:rFonts w:cstheme="majorHAnsi"/>
+        </w:rPr>
+        <w:t xml:space="preserve"> likewise doesn’t have</w:t>
+      </w:r>
+      <w:r>
+        <w:rPr>
+          <w:rFonts w:cstheme="majorHAnsi"/>
+        </w:rPr>
+        <w:t xml:space="preserve"> any matching features.</w:t>
+      </w:r>
+      <w:r>
+        <w:rPr>
+          <w:rFonts w:cstheme="majorHAnsi"/>
+        </w:rPr>
+        <w:t xml:space="preserve"> </w:t>
+      </w:r>
+      <w:r>
+        <w:rPr>
+          <w:rFonts w:cstheme="majorHAnsi"/>
+        </w:rPr>
+        <w:t>It only let users browse through different profiles.</w:t>
+      </w:r>
+    </w:p>
+    <w:p>
+      <w:pPr>
+        <w:pStyle w:val="Heading2"/>
+        <w:numPr>
+          <w:ilvl w:val="0"/>
+          <w:numId w:val="10"/>
+        </w:numPr>
+      </w:pPr>
+      <w:bookmarkStart w:id="10" w:name="_Toc408788336"/>
+      <w:bookmarkStart w:id="11" w:name="_Toc419197194"/>
+      <w:r>
+        <w:t xml:space="preserve">Problem </w:t>
+      </w:r>
+      <w:r>
+        <w:t>Definition</w:t>
+      </w:r>
+      <w:bookmarkEnd w:id="10"/>
+      <w:bookmarkEnd w:id="11"/>
+    </w:p>
+    <w:p>
+      <w:pPr>
+        <w:pStyle w:val="TextBody"/>
+        <w:spacing w:line="240" w:lineRule="auto"/>
+        <w:ind w:left="709"/>
+        <w:rPr>
+          <w:rFonts w:cstheme="majorHAnsi"/>
+        </w:rPr>
+      </w:pPr>
+      <w:r>
+        <w:rPr>
+          <w:rFonts w:cstheme="majorHAnsi"/>
+        </w:rPr>
+        <w:t xml:space="preserve">Vietnamese based customers dating service applications currently provide </w:t>
+      </w:r>
+      <w:r>
+        <w:rPr>
+          <w:rFonts w:cstheme="majorHAnsi"/>
+        </w:rPr>
+        <w:t>no</w:t>
+      </w:r>
+      <w:r>
+        <w:rPr>
+          <w:rFonts w:cstheme="majorHAnsi"/>
+        </w:rPr>
+        <w:t xml:space="preserve"> matching </w:t>
+      </w:r>
+      <w:r>
+        <w:rPr>
+          <w:rFonts w:cstheme="majorHAnsi"/>
+        </w:rPr>
+        <w:t>function</w:t>
+      </w:r>
+      <w:r>
+        <w:rPr>
+          <w:rFonts w:cstheme="majorHAnsi"/>
+        </w:rPr>
+        <w:t xml:space="preserve">. </w:t>
+      </w:r>
+      <w:r>
+        <w:rPr>
+          <w:rFonts w:cstheme="majorHAnsi"/>
+        </w:rPr>
+        <w:t>They also do</w:t>
+      </w:r>
+      <w:r>
+        <w:rPr>
+          <w:rFonts w:cstheme="majorHAnsi"/>
+        </w:rPr>
+        <w:t xml:space="preserve">n’t do well on GPS based </w:t>
+      </w:r>
+      <w:r>
+        <w:rPr>
+          <w:rFonts w:cstheme="majorHAnsi"/>
+        </w:rPr>
+        <w:t>searching, as they only show people who are nearby but not where they are on the map</w:t>
+      </w:r>
+      <w:r>
+        <w:rPr>
+          <w:rFonts w:cstheme="majorHAnsi"/>
+        </w:rPr>
+        <w:t>. Moreover, dating applications with better features are not yet available in Viet Nam’s market.</w:t>
+      </w:r>
+    </w:p>
+    <w:p>
+      <w:pPr>
+        <w:pStyle w:val="Heading2"/>
+        <w:numPr>
+          <w:ilvl w:val="0"/>
+          <w:numId w:val="10"/>
+        </w:numPr>
+      </w:pPr>
+      <w:bookmarkStart w:id="12" w:name="_Toc408788337"/>
+      <w:bookmarkStart w:id="13" w:name="_Toc419197195"/>
+      <w:r>
+        <w:t>Proposed Solution</w:t>
+      </w:r>
+      <w:bookmarkEnd w:id="12"/>
+      <w:bookmarkEnd w:id="13"/>
+    </w:p>
+    <w:p>
+      <w:pPr>
+        <w:pStyle w:val="Heading3"/>
+        <w:numPr>
+          <w:ilvl w:val="1"/>
+          <w:numId w:val="10"/>
+        </w:numPr>
+        <w:ind w:left="1701" w:hanging="567"/>
+      </w:pPr>
+      <w:bookmarkStart w:id="14" w:name="_Toc408788338"/>
+      <w:bookmarkStart w:id="15" w:name="_Toc419197196"/>
+      <w:r>
+        <w:t>Feature functions</w:t>
+      </w:r>
+      <w:bookmarkEnd w:id="14"/>
+      <w:bookmarkEnd w:id="15"/>
     </w:p>
     <w:p>
       <w:pPr>
@@ -3950,86 +4332,8 @@
         <w:rPr>
           <w:rFonts w:cstheme="majorHAnsi"/>
         </w:rPr>
-        <w:t>Badoo: Badoo collects a large amount of information about its users. Although it doesn’t have many features as Beetalk, users can easily filter out people with few to none similar interests. Badoo, however, doesn’t have good GPS dating feature.</w:t>
-      </w:r>
-    </w:p>
-    <w:p>
-      <w:pPr>
-        <w:ind w:left="1069"/>
-        <w:jc w:val="both"/>
-        <w:rPr>
-          <w:rFonts w:cstheme="majorHAnsi"/>
-        </w:rPr>
-      </w:pPr>
-    </w:p>
-    <w:p>
-      <w:pPr>
-        <w:pStyle w:val="Heading2"/>
-        <w:numPr>
-          <w:ilvl w:val="0"/>
-          <w:numId w:val="10"/>
-        </w:numPr>
-      </w:pPr>
-      <w:bookmarkStart w:id="10" w:name="_Toc408788336"/>
-      <w:bookmarkStart w:id="11" w:name="_Toc419197194"/>
-      <w:r>
-        <w:lastRenderedPageBreak/>
-        <w:t xml:space="preserve">Problem </w:t>
-      </w:r>
-      <w:r>
-        <w:t>Definition</w:t>
-      </w:r>
-      <w:bookmarkEnd w:id="10"/>
-      <w:bookmarkEnd w:id="11"/>
-    </w:p>
-    <w:p>
-      <w:pPr>
-        <w:pStyle w:val="TextBody"/>
-        <w:spacing w:line="240" w:lineRule="auto"/>
-        <w:ind w:left="709"/>
-        <w:rPr>
-          <w:rFonts w:cstheme="majorHAnsi"/>
-        </w:rPr>
-      </w:pPr>
-      <w:r>
-        <w:rPr>
-          <w:rFonts w:cstheme="majorHAnsi"/>
-        </w:rPr>
-        <w:t>Vietnamese based customers dating service applications currently provide very weak matching and finding functions. One that has good matching system doesn’t do well on GPS based service. Moreover, dating applications with better features are not yet available in Viet Nam’s market.</w:t>
-      </w:r>
-    </w:p>
-    <w:p>
-      <w:pPr>
-        <w:pStyle w:val="Heading2"/>
-        <w:numPr>
-          <w:ilvl w:val="0"/>
-          <w:numId w:val="10"/>
-        </w:numPr>
-      </w:pPr>
-      <w:bookmarkStart w:id="12" w:name="_Toc408788337"/>
-      <w:bookmarkStart w:id="13" w:name="_Toc419197195"/>
-      <w:r>
-        <w:t>Proposed Solution</w:t>
-      </w:r>
-      <w:bookmarkEnd w:id="12"/>
-      <w:bookmarkEnd w:id="13"/>
-    </w:p>
-    <w:p>
-      <w:pPr>
-        <w:pStyle w:val="Heading3"/>
-        <w:numPr>
-          <w:ilvl w:val="1"/>
-          <w:numId w:val="10"/>
-        </w:numPr>
-        <w:ind w:left="1701" w:hanging="567"/>
-      </w:pPr>
-      <w:bookmarkStart w:id="14" w:name="_Toc408788338"/>
-      <w:bookmarkStart w:id="15" w:name="_Toc419197196"/>
-      <w:r>
-        <w:t>Feature functions</w:t>
-      </w:r>
-      <w:bookmarkEnd w:id="14"/>
-      <w:bookmarkEnd w:id="15"/>
+        <w:t>Gathering users’ information from popular social network services: Facebook, Twitter and Google+. Users’ likes or following pages/people from those services can be imported into the system, helping it match users more efficiently.</w:t>
+      </w:r>
     </w:p>
     <w:p>
       <w:pPr>
@@ -4048,7 +4352,8 @@
         <w:rPr>
           <w:rFonts w:cstheme="majorHAnsi"/>
         </w:rPr>
-        <w:t>Gathering users’ information from popular social network services: Facebook, Twitter and Google+. Users’ likes or following pages/people from those services can be imported into the system, helping it match users more efficiently.</w:t>
+        <w:lastRenderedPageBreak/>
+        <w:t>Automatically adding friends that are also use the app from Facebook, Twitter and Google+.</w:t>
       </w:r>
     </w:p>
     <w:p>
@@ -4068,7 +4373,7 @@
         <w:rPr>
           <w:rFonts w:cstheme="majorHAnsi"/>
         </w:rPr>
-        <w:t>Automatically adding friends that are also use the app from Facebook, Twitter and Google+.</w:t>
+        <w:t>Matching people based on their interests. Users are provided a powerful filter to quickly find people they are really interested in.</w:t>
       </w:r>
     </w:p>
     <w:p>
@@ -4088,7 +4393,7 @@
         <w:rPr>
           <w:rFonts w:cstheme="majorHAnsi"/>
         </w:rPr>
-        <w:t>Matching people based on their interests. Users are provided a powerful filter to quickly find people they are really interested in.</w:t>
+        <w:t>Suggest user’s people they might want to meet based on their friend’s connections</w:t>
       </w:r>
     </w:p>
     <w:p>
@@ -4108,7 +4413,7 @@
         <w:rPr>
           <w:rFonts w:cstheme="majorHAnsi"/>
         </w:rPr>
-        <w:t>Suggest user’s people they might want to meet based on their friend’s connections</w:t>
+        <w:t>Finding nearby users and also filter them by choice.</w:t>
       </w:r>
     </w:p>
     <w:p>
@@ -4128,7 +4433,7 @@
         <w:rPr>
           <w:rFonts w:cstheme="majorHAnsi"/>
         </w:rPr>
-        <w:t>Finding nearby users and also filter them by choice.</w:t>
+        <w:t>Listing users on map so user can find their friends better.</w:t>
       </w:r>
     </w:p>
     <w:p>
@@ -4148,7 +4453,7 @@
         <w:rPr>
           <w:rFonts w:cstheme="majorHAnsi"/>
         </w:rPr>
-        <w:t>Listing users on map so user can find their friends better.</w:t>
+        <w:t>Real time chat &amp; notification when events happen</w:t>
       </w:r>
     </w:p>
     <w:p>
@@ -4168,7 +4473,15 @@
         <w:rPr>
           <w:rFonts w:cstheme="majorHAnsi"/>
         </w:rPr>
-        <w:t>Real time chat &amp; notification when events happen</w:t>
+        <w:t xml:space="preserve">Supporting </w:t>
+      </w:r>
+      <w:bookmarkStart w:id="16" w:name="_GoBack"/>
+      <w:bookmarkEnd w:id="16"/>
+      <w:r>
+        <w:rPr>
+          <w:rFonts w:cstheme="majorHAnsi"/>
+        </w:rPr>
+        <w:t>stickers, voice chatting, sending files and videos.</w:t>
       </w:r>
     </w:p>
     <w:p>
@@ -4188,7 +4501,7 @@
         <w:rPr>
           <w:rFonts w:cstheme="majorHAnsi"/>
         </w:rPr>
-        <w:t>Supporting stickers, voice chatting, sending files and videos.</w:t>
+        <w:t>Users can clean their message windows, or can find their conservation from the chat history.</w:t>
       </w:r>
     </w:p>
     <w:p>
@@ -4208,26 +4521,6 @@
         <w:rPr>
           <w:rFonts w:cstheme="majorHAnsi"/>
         </w:rPr>
-        <w:t>Users can clean their message windows, or can find their conservation from the chat history.</w:t>
-      </w:r>
-    </w:p>
-    <w:p>
-      <w:pPr>
-        <w:pStyle w:val="TextBody"/>
-        <w:numPr>
-          <w:ilvl w:val="0"/>
-          <w:numId w:val="3"/>
-        </w:numPr>
-        <w:spacing w:line="240" w:lineRule="auto"/>
-        <w:ind w:left="1418"/>
-        <w:rPr>
-          <w:rFonts w:cstheme="majorHAnsi"/>
-        </w:rPr>
-      </w:pPr>
-      <w:r>
-        <w:rPr>
-          <w:rFonts w:cstheme="majorHAnsi"/>
-        </w:rPr>
         <w:t>Supporting users to manage their friend list.</w:t>
       </w:r>
     </w:p>
@@ -4240,13 +4533,13 @@
         </w:numPr>
         <w:ind w:left="1701" w:hanging="567"/>
       </w:pPr>
-      <w:bookmarkStart w:id="16" w:name="_Toc408788339"/>
-      <w:bookmarkStart w:id="17" w:name="_Toc419197197"/>
+      <w:bookmarkStart w:id="17" w:name="_Toc408788339"/>
+      <w:bookmarkStart w:id="18" w:name="_Toc419197197"/>
       <w:r>
         <w:t>Advantages and disadvantages</w:t>
       </w:r>
-      <w:bookmarkEnd w:id="16"/>
       <w:bookmarkEnd w:id="17"/>
+      <w:bookmarkEnd w:id="18"/>
     </w:p>
     <w:p>
       <w:pPr>
@@ -4370,8 +4663,8 @@
           <w:szCs w:val="28"/>
         </w:rPr>
       </w:pPr>
-      <w:bookmarkStart w:id="18" w:name="_Toc408788340"/>
-      <w:bookmarkStart w:id="19" w:name="_Toc419197198"/>
+      <w:bookmarkStart w:id="19" w:name="_Toc408788340"/>
+      <w:bookmarkStart w:id="20" w:name="_Toc419197198"/>
       <w:r>
         <w:rPr>
           <w:rFonts w:cstheme="majorHAnsi"/>
@@ -4437,8 +4730,8 @@
       <w:r>
         <w:t>Functional Requirements</w:t>
       </w:r>
-      <w:bookmarkEnd w:id="18"/>
       <w:bookmarkEnd w:id="19"/>
+      <w:bookmarkEnd w:id="20"/>
     </w:p>
     <w:p>
       <w:pPr>
@@ -4474,7 +4767,6 @@
         <w:rPr>
           <w:rFonts w:cstheme="majorHAnsi"/>
         </w:rPr>
-        <w:lastRenderedPageBreak/>
         <w:t>User Profile</w:t>
       </w:r>
     </w:p>
@@ -4655,6 +4947,7 @@
         <w:rPr>
           <w:rFonts w:cstheme="majorHAnsi"/>
         </w:rPr>
+        <w:lastRenderedPageBreak/>
         <w:t>Chat.</w:t>
       </w:r>
     </w:p>
@@ -4675,16 +4968,22 @@
         <w:rPr>
           <w:rFonts w:cstheme="majorHAnsi"/>
         </w:rPr>
-        <w:t>Event Notifications.</w:t>
-      </w:r>
-      <w:bookmarkStart w:id="20" w:name="_GoBack"/>
-      <w:bookmarkEnd w:id="20"/>
+        <w:t>Event Notifications</w:t>
+      </w:r>
+      <w:proofErr w:type="gramStart"/>
       <w:r>
         <w:rPr>
           <w:rFonts w:cstheme="majorHAnsi"/>
         </w:rPr>
         <w:t>.</w:t>
       </w:r>
+      <w:r>
+        <w:rPr>
+          <w:rFonts w:cstheme="majorHAnsi"/>
+        </w:rPr>
+        <w:t>.</w:t>
+      </w:r>
+      <w:proofErr w:type="gramEnd"/>
     </w:p>
     <w:p>
       <w:pPr>
@@ -4876,13 +5175,47 @@
                 <w:szCs w:val="28"/>
               </w:rPr>
             </w:pPr>
+            <w:proofErr w:type="spellStart"/>
             <w:r>
               <w:rPr>
                 <w:rFonts w:cstheme="majorHAnsi"/>
                 <w:szCs w:val="28"/>
               </w:rPr>
-              <w:t>Nguyễn Huy Hùng</w:t>
-            </w:r>
+              <w:t>Nguyễn</w:t>
+            </w:r>
+            <w:proofErr w:type="spellEnd"/>
+            <w:r>
+              <w:rPr>
+                <w:rFonts w:cstheme="majorHAnsi"/>
+                <w:szCs w:val="28"/>
+              </w:rPr>
+              <w:t xml:space="preserve"> </w:t>
+            </w:r>
+            <w:proofErr w:type="spellStart"/>
+            <w:r>
+              <w:rPr>
+                <w:rFonts w:cstheme="majorHAnsi"/>
+                <w:szCs w:val="28"/>
+              </w:rPr>
+              <w:t>Huy</w:t>
+            </w:r>
+            <w:proofErr w:type="spellEnd"/>
+            <w:r>
+              <w:rPr>
+                <w:rFonts w:cstheme="majorHAnsi"/>
+                <w:szCs w:val="28"/>
+              </w:rPr>
+              <w:t xml:space="preserve"> </w:t>
+            </w:r>
+            <w:proofErr w:type="spellStart"/>
+            <w:r>
+              <w:rPr>
+                <w:rFonts w:cstheme="majorHAnsi"/>
+                <w:szCs w:val="28"/>
+              </w:rPr>
+              <w:t>Hùng</w:t>
+            </w:r>
+            <w:proofErr w:type="spellEnd"/>
           </w:p>
         </w:tc>
         <w:tc>
@@ -4991,13 +5324,47 @@
                 <w:szCs w:val="28"/>
               </w:rPr>
             </w:pPr>
+            <w:proofErr w:type="spellStart"/>
             <w:r>
               <w:rPr>
                 <w:rFonts w:cstheme="majorHAnsi"/>
                 <w:szCs w:val="28"/>
               </w:rPr>
-              <w:t>Phạm Văn Thắng</w:t>
-            </w:r>
+              <w:t>Phạm</w:t>
+            </w:r>
+            <w:proofErr w:type="spellEnd"/>
+            <w:r>
+              <w:rPr>
+                <w:rFonts w:cstheme="majorHAnsi"/>
+                <w:szCs w:val="28"/>
+              </w:rPr>
+              <w:t xml:space="preserve"> </w:t>
+            </w:r>
+            <w:proofErr w:type="spellStart"/>
+            <w:r>
+              <w:rPr>
+                <w:rFonts w:cstheme="majorHAnsi"/>
+                <w:szCs w:val="28"/>
+              </w:rPr>
+              <w:t>Văn</w:t>
+            </w:r>
+            <w:proofErr w:type="spellEnd"/>
+            <w:r>
+              <w:rPr>
+                <w:rFonts w:cstheme="majorHAnsi"/>
+                <w:szCs w:val="28"/>
+              </w:rPr>
+              <w:t xml:space="preserve"> </w:t>
+            </w:r>
+            <w:proofErr w:type="spellStart"/>
+            <w:r>
+              <w:rPr>
+                <w:rFonts w:cstheme="majorHAnsi"/>
+                <w:szCs w:val="28"/>
+              </w:rPr>
+              <w:t>Thắng</w:t>
+            </w:r>
+            <w:proofErr w:type="spellEnd"/>
           </w:p>
         </w:tc>
         <w:tc>
@@ -5110,8 +5477,33 @@
                 <w:rFonts w:cstheme="majorHAnsi"/>
                 <w:szCs w:val="28"/>
               </w:rPr>
-              <w:t>Man Huỳnh Khương</w:t>
-            </w:r>
+              <w:t xml:space="preserve">Man </w:t>
+            </w:r>
+            <w:proofErr w:type="spellStart"/>
+            <w:r>
+              <w:rPr>
+                <w:rFonts w:cstheme="majorHAnsi"/>
+                <w:szCs w:val="28"/>
+              </w:rPr>
+              <w:t>Huỳnh</w:t>
+            </w:r>
+            <w:proofErr w:type="spellEnd"/>
+            <w:r>
+              <w:rPr>
+                <w:rFonts w:cstheme="majorHAnsi"/>
+                <w:szCs w:val="28"/>
+              </w:rPr>
+              <w:t xml:space="preserve"> </w:t>
+            </w:r>
+            <w:proofErr w:type="spellStart"/>
+            <w:r>
+              <w:rPr>
+                <w:rFonts w:cstheme="majorHAnsi"/>
+                <w:szCs w:val="28"/>
+              </w:rPr>
+              <w:t>Khương</w:t>
+            </w:r>
+            <w:proofErr w:type="spellEnd"/>
           </w:p>
         </w:tc>
         <w:tc>
@@ -5212,13 +5604,47 @@
                 <w:szCs w:val="28"/>
               </w:rPr>
             </w:pPr>
+            <w:proofErr w:type="spellStart"/>
             <w:r>
               <w:rPr>
                 <w:rFonts w:cstheme="majorHAnsi"/>
                 <w:szCs w:val="28"/>
               </w:rPr>
-              <w:t>Lê Văn Hùng</w:t>
-            </w:r>
+              <w:t>Lê</w:t>
+            </w:r>
+            <w:proofErr w:type="spellEnd"/>
+            <w:r>
+              <w:rPr>
+                <w:rFonts w:cstheme="majorHAnsi"/>
+                <w:szCs w:val="28"/>
+              </w:rPr>
+              <w:t xml:space="preserve"> </w:t>
+            </w:r>
+            <w:proofErr w:type="spellStart"/>
+            <w:r>
+              <w:rPr>
+                <w:rFonts w:cstheme="majorHAnsi"/>
+                <w:szCs w:val="28"/>
+              </w:rPr>
+              <w:t>Văn</w:t>
+            </w:r>
+            <w:proofErr w:type="spellEnd"/>
+            <w:r>
+              <w:rPr>
+                <w:rFonts w:cstheme="majorHAnsi"/>
+                <w:szCs w:val="28"/>
+              </w:rPr>
+              <w:t xml:space="preserve"> </w:t>
+            </w:r>
+            <w:proofErr w:type="spellStart"/>
+            <w:r>
+              <w:rPr>
+                <w:rFonts w:cstheme="majorHAnsi"/>
+                <w:szCs w:val="28"/>
+              </w:rPr>
+              <w:t>Hùng</w:t>
+            </w:r>
+            <w:proofErr w:type="spellEnd"/>
           </w:p>
         </w:tc>
         <w:tc>
@@ -5321,20 +5747,31 @@
                 <w:szCs w:val="28"/>
               </w:rPr>
             </w:pPr>
+            <w:proofErr w:type="spellStart"/>
             <w:r>
               <w:rPr>
                 <w:rFonts w:cstheme="majorHAnsi"/>
                 <w:szCs w:val="28"/>
               </w:rPr>
-              <w:t xml:space="preserve">Vũ </w:t>
-            </w:r>
+              <w:t>Vũ</w:t>
+            </w:r>
+            <w:proofErr w:type="spellEnd"/>
             <w:r>
               <w:rPr>
                 <w:rFonts w:cstheme="majorHAnsi"/>
                 <w:szCs w:val="28"/>
               </w:rPr>
+              <w:t xml:space="preserve"> </w:t>
+            </w:r>
+            <w:proofErr w:type="spellStart"/>
+            <w:r>
+              <w:rPr>
+                <w:rFonts w:cstheme="majorHAnsi"/>
+                <w:szCs w:val="28"/>
+              </w:rPr>
               <w:t>Nhật</w:t>
             </w:r>
+            <w:proofErr w:type="spellEnd"/>
             <w:r>
               <w:rPr>
                 <w:rFonts w:cstheme="majorHAnsi"/>
@@ -6164,6 +6601,7 @@
                 <w:sz w:val="21"/>
               </w:rPr>
             </w:pPr>
+            <w:proofErr w:type="spellStart"/>
             <w:r>
               <w:rPr>
                 <w:rFonts w:asciiTheme="minorHAnsi" w:hAnsiTheme="minorHAnsi"/>
@@ -6171,8 +6609,49 @@
                 <w:color w:val="auto"/>
                 <w:sz w:val="21"/>
               </w:rPr>
-              <w:t>Nguyễn Huy Hùng</w:t>
-            </w:r>
+              <w:t>Nguyễn</w:t>
+            </w:r>
+            <w:proofErr w:type="spellEnd"/>
+            <w:r>
+              <w:rPr>
+                <w:rFonts w:asciiTheme="minorHAnsi" w:hAnsiTheme="minorHAnsi"/>
+                <w:b w:val="0"/>
+                <w:color w:val="auto"/>
+                <w:sz w:val="21"/>
+              </w:rPr>
+              <w:t xml:space="preserve"> </w:t>
+            </w:r>
+            <w:proofErr w:type="spellStart"/>
+            <w:r>
+              <w:rPr>
+                <w:rFonts w:asciiTheme="minorHAnsi" w:hAnsiTheme="minorHAnsi"/>
+                <w:b w:val="0"/>
+                <w:color w:val="auto"/>
+                <w:sz w:val="21"/>
+              </w:rPr>
+              <w:t>Huy</w:t>
+            </w:r>
+            <w:proofErr w:type="spellEnd"/>
+            <w:r>
+              <w:rPr>
+                <w:rFonts w:asciiTheme="minorHAnsi" w:hAnsiTheme="minorHAnsi"/>
+                <w:b w:val="0"/>
+                <w:color w:val="auto"/>
+                <w:sz w:val="21"/>
+              </w:rPr>
+              <w:t xml:space="preserve"> </w:t>
+            </w:r>
+            <w:proofErr w:type="spellStart"/>
+            <w:r>
+              <w:rPr>
+                <w:rFonts w:asciiTheme="minorHAnsi" w:hAnsiTheme="minorHAnsi"/>
+                <w:b w:val="0"/>
+                <w:color w:val="auto"/>
+                <w:sz w:val="21"/>
+              </w:rPr>
+              <w:t>Hùng</w:t>
+            </w:r>
+            <w:proofErr w:type="spellEnd"/>
           </w:p>
         </w:tc>
         <w:tc>
@@ -6322,6 +6801,7 @@
                 <w:sz w:val="21"/>
               </w:rPr>
             </w:pPr>
+            <w:proofErr w:type="spellStart"/>
             <w:r>
               <w:rPr>
                 <w:rFonts w:asciiTheme="minorHAnsi" w:hAnsiTheme="minorHAnsi"/>
@@ -6329,8 +6809,49 @@
                 <w:color w:val="auto"/>
                 <w:sz w:val="21"/>
               </w:rPr>
-              <w:t>Phạm Văn Thắng</w:t>
-            </w:r>
+              <w:t>Phạm</w:t>
+            </w:r>
+            <w:proofErr w:type="spellEnd"/>
+            <w:r>
+              <w:rPr>
+                <w:rFonts w:asciiTheme="minorHAnsi" w:hAnsiTheme="minorHAnsi"/>
+                <w:b w:val="0"/>
+                <w:color w:val="auto"/>
+                <w:sz w:val="21"/>
+              </w:rPr>
+              <w:t xml:space="preserve"> </w:t>
+            </w:r>
+            <w:proofErr w:type="spellStart"/>
+            <w:r>
+              <w:rPr>
+                <w:rFonts w:asciiTheme="minorHAnsi" w:hAnsiTheme="minorHAnsi"/>
+                <w:b w:val="0"/>
+                <w:color w:val="auto"/>
+                <w:sz w:val="21"/>
+              </w:rPr>
+              <w:t>Văn</w:t>
+            </w:r>
+            <w:proofErr w:type="spellEnd"/>
+            <w:r>
+              <w:rPr>
+                <w:rFonts w:asciiTheme="minorHAnsi" w:hAnsiTheme="minorHAnsi"/>
+                <w:b w:val="0"/>
+                <w:color w:val="auto"/>
+                <w:sz w:val="21"/>
+              </w:rPr>
+              <w:t xml:space="preserve"> </w:t>
+            </w:r>
+            <w:proofErr w:type="spellStart"/>
+            <w:r>
+              <w:rPr>
+                <w:rFonts w:asciiTheme="minorHAnsi" w:hAnsiTheme="minorHAnsi"/>
+                <w:b w:val="0"/>
+                <w:color w:val="auto"/>
+                <w:sz w:val="21"/>
+              </w:rPr>
+              <w:t>Thắng</w:t>
+            </w:r>
+            <w:proofErr w:type="spellEnd"/>
           </w:p>
         </w:tc>
         <w:tc>
@@ -6487,8 +7008,39 @@
                 <w:color w:val="auto"/>
                 <w:sz w:val="21"/>
               </w:rPr>
-              <w:t>Man Huỳnh Khương</w:t>
-            </w:r>
+              <w:t xml:space="preserve">Man </w:t>
+            </w:r>
+            <w:proofErr w:type="spellStart"/>
+            <w:r>
+              <w:rPr>
+                <w:rFonts w:asciiTheme="minorHAnsi" w:hAnsiTheme="minorHAnsi"/>
+                <w:b w:val="0"/>
+                <w:color w:val="auto"/>
+                <w:sz w:val="21"/>
+              </w:rPr>
+              <w:t>Huỳnh</w:t>
+            </w:r>
+            <w:proofErr w:type="spellEnd"/>
+            <w:r>
+              <w:rPr>
+                <w:rFonts w:asciiTheme="minorHAnsi" w:hAnsiTheme="minorHAnsi"/>
+                <w:b w:val="0"/>
+                <w:color w:val="auto"/>
+                <w:sz w:val="21"/>
+              </w:rPr>
+              <w:t xml:space="preserve"> </w:t>
+            </w:r>
+            <w:proofErr w:type="spellStart"/>
+            <w:r>
+              <w:rPr>
+                <w:rFonts w:asciiTheme="minorHAnsi" w:hAnsiTheme="minorHAnsi"/>
+                <w:b w:val="0"/>
+                <w:color w:val="auto"/>
+                <w:sz w:val="21"/>
+              </w:rPr>
+              <w:t>Khương</w:t>
+            </w:r>
+            <w:proofErr w:type="spellEnd"/>
           </w:p>
         </w:tc>
         <w:tc>
@@ -6638,6 +7190,7 @@
                 <w:sz w:val="21"/>
               </w:rPr>
             </w:pPr>
+            <w:proofErr w:type="spellStart"/>
             <w:r>
               <w:rPr>
                 <w:rFonts w:asciiTheme="minorHAnsi" w:hAnsiTheme="minorHAnsi"/>
@@ -6645,8 +7198,49 @@
                 <w:color w:val="auto"/>
                 <w:sz w:val="21"/>
               </w:rPr>
-              <w:t>Lê Văn Hùng</w:t>
-            </w:r>
+              <w:t>Lê</w:t>
+            </w:r>
+            <w:proofErr w:type="spellEnd"/>
+            <w:r>
+              <w:rPr>
+                <w:rFonts w:asciiTheme="minorHAnsi" w:hAnsiTheme="minorHAnsi"/>
+                <w:b w:val="0"/>
+                <w:color w:val="auto"/>
+                <w:sz w:val="21"/>
+              </w:rPr>
+              <w:t xml:space="preserve"> </w:t>
+            </w:r>
+            <w:proofErr w:type="spellStart"/>
+            <w:r>
+              <w:rPr>
+                <w:rFonts w:asciiTheme="minorHAnsi" w:hAnsiTheme="minorHAnsi"/>
+                <w:b w:val="0"/>
+                <w:color w:val="auto"/>
+                <w:sz w:val="21"/>
+              </w:rPr>
+              <w:t>Văn</w:t>
+            </w:r>
+            <w:proofErr w:type="spellEnd"/>
+            <w:r>
+              <w:rPr>
+                <w:rFonts w:asciiTheme="minorHAnsi" w:hAnsiTheme="minorHAnsi"/>
+                <w:b w:val="0"/>
+                <w:color w:val="auto"/>
+                <w:sz w:val="21"/>
+              </w:rPr>
+              <w:t xml:space="preserve"> </w:t>
+            </w:r>
+            <w:proofErr w:type="spellStart"/>
+            <w:r>
+              <w:rPr>
+                <w:rFonts w:asciiTheme="minorHAnsi" w:hAnsiTheme="minorHAnsi"/>
+                <w:b w:val="0"/>
+                <w:color w:val="auto"/>
+                <w:sz w:val="21"/>
+              </w:rPr>
+              <w:t>Hùng</w:t>
+            </w:r>
+            <w:proofErr w:type="spellEnd"/>
           </w:p>
         </w:tc>
         <w:tc>
@@ -6796,6 +7390,7 @@
                 <w:sz w:val="21"/>
               </w:rPr>
             </w:pPr>
+            <w:proofErr w:type="spellStart"/>
             <w:r>
               <w:rPr>
                 <w:rFonts w:asciiTheme="minorHAnsi" w:hAnsiTheme="minorHAnsi"/>
@@ -6803,7 +7398,37 @@
                 <w:color w:val="auto"/>
                 <w:sz w:val="21"/>
               </w:rPr>
-              <w:t>Vũ Nguyễn Anh Khoa</w:t>
+              <w:t>Vũ</w:t>
+            </w:r>
+            <w:proofErr w:type="spellEnd"/>
+            <w:r>
+              <w:rPr>
+                <w:rFonts w:asciiTheme="minorHAnsi" w:hAnsiTheme="minorHAnsi"/>
+                <w:b w:val="0"/>
+                <w:color w:val="auto"/>
+                <w:sz w:val="21"/>
+              </w:rPr>
+              <w:t xml:space="preserve"> </w:t>
+            </w:r>
+            <w:proofErr w:type="spellStart"/>
+            <w:r>
+              <w:rPr>
+                <w:rFonts w:asciiTheme="minorHAnsi" w:hAnsiTheme="minorHAnsi"/>
+                <w:b w:val="0"/>
+                <w:color w:val="auto"/>
+                <w:sz w:val="21"/>
+              </w:rPr>
+              <w:t>Nguyễn</w:t>
+            </w:r>
+            <w:proofErr w:type="spellEnd"/>
+            <w:r>
+              <w:rPr>
+                <w:rFonts w:asciiTheme="minorHAnsi" w:hAnsiTheme="minorHAnsi"/>
+                <w:b w:val="0"/>
+                <w:color w:val="auto"/>
+                <w:sz w:val="21"/>
+              </w:rPr>
+              <w:t xml:space="preserve"> Anh Khoa</w:t>
             </w:r>
           </w:p>
         </w:tc>
@@ -7192,7 +7817,7 @@
       <w:rPr>
         <w:noProof/>
       </w:rPr>
-      <w:t>11</w:t>
+      <w:t>7</w:t>
     </w:r>
     <w:r>
       <w:rPr>
@@ -7225,7 +7850,7 @@
 
 <file path=word/numbering.xml><?xml version="1.0" encoding="utf-8"?>
 <w:numbering xmlns:wpc="http://schemas.microsoft.com/office/word/2010/wordprocessingCanvas" xmlns:mc="http://schemas.openxmlformats.org/markup-compatibility/2006" xmlns:o="urn:schemas-microsoft-com:office:office" xmlns:r="http://schemas.openxmlformats.org/officeDocument/2006/relationships" xmlns:m="http://schemas.openxmlformats.org/officeDocument/2006/math" xmlns:v="urn:schemas-microsoft-com:vml" xmlns:wp14="http://schemas.microsoft.com/office/word/2010/wordprocessingDrawing" xmlns:wp="http://schemas.openxmlformats.org/drawingml/2006/wordprocessingDrawing" xmlns:w10="urn:schemas-microsoft-com:office:word" xmlns:w="http://schemas.openxmlformats.org/wordprocessingml/2006/main" xmlns:w14="http://schemas.microsoft.com/office/word/2010/wordml" xmlns:w15="http://schemas.microsoft.com/office/word/2012/wordml" xmlns:wpg="http://schemas.microsoft.com/office/word/2010/wordprocessingGroup" xmlns:wpi="http://schemas.microsoft.com/office/word/2010/wordprocessingInk" xmlns:wne="http://schemas.microsoft.com/office/word/2006/wordml" xmlns:wps="http://schemas.microsoft.com/office/word/2010/wordprocessingShape" mc:Ignorable="w14 w15 wp14">
-  <w:abstractNum w:abstractNumId="0">
+  <w:abstractNum w:abstractNumId="0" w15:restartNumberingAfterBreak="0">
     <w:nsid w:val="09EB20DA"/>
     <w:multiLevelType w:val="hybridMultilevel"/>
     <w:tmpl w:val="23467C66"/>
@@ -7338,7 +7963,7 @@
       </w:rPr>
     </w:lvl>
   </w:abstractNum>
-  <w:abstractNum w:abstractNumId="1">
+  <w:abstractNum w:abstractNumId="1" w15:restartNumberingAfterBreak="0">
     <w:nsid w:val="0A951BEE"/>
     <w:multiLevelType w:val="multilevel"/>
     <w:tmpl w:val="27CE71A8"/>
@@ -7467,7 +8092,7 @@
       </w:rPr>
     </w:lvl>
   </w:abstractNum>
-  <w:abstractNum w:abstractNumId="2">
+  <w:abstractNum w:abstractNumId="2" w15:restartNumberingAfterBreak="0">
     <w:nsid w:val="0B3D5C90"/>
     <w:multiLevelType w:val="hybridMultilevel"/>
     <w:tmpl w:val="A34C222C"/>
@@ -7580,7 +8205,7 @@
       </w:rPr>
     </w:lvl>
   </w:abstractNum>
-  <w:abstractNum w:abstractNumId="3">
+  <w:abstractNum w:abstractNumId="3" w15:restartNumberingAfterBreak="0">
     <w:nsid w:val="12C07528"/>
     <w:multiLevelType w:val="hybridMultilevel"/>
     <w:tmpl w:val="5D9A7AF4"/>
@@ -7694,7 +8319,7 @@
       </w:rPr>
     </w:lvl>
   </w:abstractNum>
-  <w:abstractNum w:abstractNumId="4">
+  <w:abstractNum w:abstractNumId="4" w15:restartNumberingAfterBreak="0">
     <w:nsid w:val="13803F31"/>
     <w:multiLevelType w:val="hybridMultilevel"/>
     <w:tmpl w:val="FFA6282E"/>
@@ -7807,7 +8432,7 @@
       </w:rPr>
     </w:lvl>
   </w:abstractNum>
-  <w:abstractNum w:abstractNumId="5">
+  <w:abstractNum w:abstractNumId="5" w15:restartNumberingAfterBreak="0">
     <w:nsid w:val="16D81F49"/>
     <w:multiLevelType w:val="hybridMultilevel"/>
     <w:tmpl w:val="E70A05DA"/>
@@ -7920,7 +8545,7 @@
       </w:rPr>
     </w:lvl>
   </w:abstractNum>
-  <w:abstractNum w:abstractNumId="6">
+  <w:abstractNum w:abstractNumId="6" w15:restartNumberingAfterBreak="0">
     <w:nsid w:val="1B9E311A"/>
     <w:multiLevelType w:val="hybridMultilevel"/>
     <w:tmpl w:val="F058EF2E"/>
@@ -8033,7 +8658,7 @@
       </w:rPr>
     </w:lvl>
   </w:abstractNum>
-  <w:abstractNum w:abstractNumId="7">
+  <w:abstractNum w:abstractNumId="7" w15:restartNumberingAfterBreak="0">
     <w:nsid w:val="1BE60223"/>
     <w:multiLevelType w:val="hybridMultilevel"/>
     <w:tmpl w:val="9258C1F0"/>
@@ -8146,7 +8771,7 @@
       </w:rPr>
     </w:lvl>
   </w:abstractNum>
-  <w:abstractNum w:abstractNumId="8">
+  <w:abstractNum w:abstractNumId="8" w15:restartNumberingAfterBreak="0">
     <w:nsid w:val="23CD25B5"/>
     <w:multiLevelType w:val="multilevel"/>
     <w:tmpl w:val="042A001D"/>
@@ -8233,7 +8858,7 @@
       </w:pPr>
     </w:lvl>
   </w:abstractNum>
-  <w:abstractNum w:abstractNumId="9">
+  <w:abstractNum w:abstractNumId="9" w15:restartNumberingAfterBreak="0">
     <w:nsid w:val="24285867"/>
     <w:multiLevelType w:val="multilevel"/>
     <w:tmpl w:val="5CBE4500"/>
@@ -8356,7 +8981,7 @@
       </w:rPr>
     </w:lvl>
   </w:abstractNum>
-  <w:abstractNum w:abstractNumId="10">
+  <w:abstractNum w:abstractNumId="10" w15:restartNumberingAfterBreak="0">
     <w:nsid w:val="3DDC625C"/>
     <w:multiLevelType w:val="hybridMultilevel"/>
     <w:tmpl w:val="73982BB2"/>
@@ -8445,7 +9070,7 @@
       </w:pPr>
     </w:lvl>
   </w:abstractNum>
-  <w:abstractNum w:abstractNumId="11">
+  <w:abstractNum w:abstractNumId="11" w15:restartNumberingAfterBreak="0">
     <w:nsid w:val="41C56843"/>
     <w:multiLevelType w:val="hybridMultilevel"/>
     <w:tmpl w:val="2758BD7C"/>
@@ -8558,7 +9183,7 @@
       </w:rPr>
     </w:lvl>
   </w:abstractNum>
-  <w:abstractNum w:abstractNumId="12">
+  <w:abstractNum w:abstractNumId="12" w15:restartNumberingAfterBreak="0">
     <w:nsid w:val="45D37637"/>
     <w:multiLevelType w:val="hybridMultilevel"/>
     <w:tmpl w:val="70B6784A"/>
@@ -8671,7 +9296,7 @@
       </w:rPr>
     </w:lvl>
   </w:abstractNum>
-  <w:abstractNum w:abstractNumId="13">
+  <w:abstractNum w:abstractNumId="13" w15:restartNumberingAfterBreak="0">
     <w:nsid w:val="4CD97413"/>
     <w:multiLevelType w:val="hybridMultilevel"/>
     <w:tmpl w:val="53DC7E52"/>
@@ -8783,14 +9408,13 @@
       </w:rPr>
     </w:lvl>
   </w:abstractNum>
-  <w:abstractNum w:abstractNumId="14">
+  <w:abstractNum w:abstractNumId="14" w15:restartNumberingAfterBreak="0">
     <w:nsid w:val="4E4B6858"/>
     <w:multiLevelType w:val="hybridMultilevel"/>
     <w:tmpl w:val="A690754A"/>
     <w:lvl w:ilvl="0" w:tplc="0F5EF986">
       <w:start w:val="1"/>
       <w:numFmt w:val="bullet"/>
-      <w:pStyle w:val="Quotations"/>
       <w:lvlText w:val="-"/>
       <w:lvlJc w:val="left"/>
       <w:pPr>
@@ -8996,7 +9620,7 @@
       </w:rPr>
     </w:lvl>
   </w:abstractNum>
-  <w:abstractNum w:abstractNumId="15">
+  <w:abstractNum w:abstractNumId="15" w15:restartNumberingAfterBreak="0">
     <w:nsid w:val="4EB961AE"/>
     <w:multiLevelType w:val="multilevel"/>
     <w:tmpl w:val="5CBE4500"/>
@@ -9119,7 +9743,7 @@
       </w:rPr>
     </w:lvl>
   </w:abstractNum>
-  <w:abstractNum w:abstractNumId="16">
+  <w:abstractNum w:abstractNumId="16" w15:restartNumberingAfterBreak="0">
     <w:nsid w:val="55224A69"/>
     <w:multiLevelType w:val="multilevel"/>
     <w:tmpl w:val="042A001F"/>
@@ -9234,7 +9858,7 @@
       </w:rPr>
     </w:lvl>
   </w:abstractNum>
-  <w:abstractNum w:abstractNumId="17">
+  <w:abstractNum w:abstractNumId="17" w15:restartNumberingAfterBreak="0">
     <w:nsid w:val="5BB32B6D"/>
     <w:multiLevelType w:val="multilevel"/>
     <w:tmpl w:val="C15A3E56"/>
@@ -9356,7 +9980,7 @@
       </w:rPr>
     </w:lvl>
   </w:abstractNum>
-  <w:abstractNum w:abstractNumId="18">
+  <w:abstractNum w:abstractNumId="18" w15:restartNumberingAfterBreak="0">
     <w:nsid w:val="5E0C32C6"/>
     <w:multiLevelType w:val="hybridMultilevel"/>
     <w:tmpl w:val="200E37BE"/>
@@ -9470,7 +10094,7 @@
       </w:rPr>
     </w:lvl>
   </w:abstractNum>
-  <w:abstractNum w:abstractNumId="19">
+  <w:abstractNum w:abstractNumId="19" w15:restartNumberingAfterBreak="0">
     <w:nsid w:val="652620F8"/>
     <w:multiLevelType w:val="hybridMultilevel"/>
     <w:tmpl w:val="EA0EDB5E"/>
@@ -9583,7 +10207,7 @@
       </w:rPr>
     </w:lvl>
   </w:abstractNum>
-  <w:abstractNum w:abstractNumId="20">
+  <w:abstractNum w:abstractNumId="20" w15:restartNumberingAfterBreak="0">
     <w:nsid w:val="6B9D34DD"/>
     <w:multiLevelType w:val="hybridMultilevel"/>
     <w:tmpl w:val="EA5669A0"/>
@@ -9696,7 +10320,7 @@
       </w:rPr>
     </w:lvl>
   </w:abstractNum>
-  <w:abstractNum w:abstractNumId="21">
+  <w:abstractNum w:abstractNumId="21" w15:restartNumberingAfterBreak="0">
     <w:nsid w:val="6F18424C"/>
     <w:multiLevelType w:val="hybridMultilevel"/>
     <w:tmpl w:val="33781368"/>
@@ -9809,7 +10433,7 @@
       </w:rPr>
     </w:lvl>
   </w:abstractNum>
-  <w:abstractNum w:abstractNumId="22">
+  <w:abstractNum w:abstractNumId="22" w15:restartNumberingAfterBreak="0">
     <w:nsid w:val="700414B8"/>
     <w:multiLevelType w:val="multilevel"/>
     <w:tmpl w:val="3A00980A"/>
@@ -9931,7 +10555,7 @@
       </w:rPr>
     </w:lvl>
   </w:abstractNum>
-  <w:abstractNum w:abstractNumId="23">
+  <w:abstractNum w:abstractNumId="23" w15:restartNumberingAfterBreak="0">
     <w:nsid w:val="70CF00C0"/>
     <w:multiLevelType w:val="multilevel"/>
     <w:tmpl w:val="042A001D"/>
@@ -10018,7 +10642,7 @@
       </w:pPr>
     </w:lvl>
   </w:abstractNum>
-  <w:abstractNum w:abstractNumId="24">
+  <w:abstractNum w:abstractNumId="24" w15:restartNumberingAfterBreak="0">
     <w:nsid w:val="7452303E"/>
     <w:multiLevelType w:val="hybridMultilevel"/>
     <w:tmpl w:val="D3A86558"/>
@@ -10107,7 +10731,7 @@
       </w:pPr>
     </w:lvl>
   </w:abstractNum>
-  <w:abstractNum w:abstractNumId="25">
+  <w:abstractNum w:abstractNumId="25" w15:restartNumberingAfterBreak="0">
     <w:nsid w:val="7E4612F2"/>
     <w:multiLevelType w:val="hybridMultilevel"/>
     <w:tmpl w:val="09D47A9E"/>
@@ -10220,7 +10844,7 @@
       </w:rPr>
     </w:lvl>
   </w:abstractNum>
-  <w:abstractNum w:abstractNumId="26">
+  <w:abstractNum w:abstractNumId="26" w15:restartNumberingAfterBreak="0">
     <w:nsid w:val="7E862CA1"/>
     <w:multiLevelType w:val="hybridMultilevel"/>
     <w:tmpl w:val="B08C7590"/>
@@ -11751,7 +12375,7 @@
 </file>
 
 <file path=customXml/itemProps1.xml><?xml version="1.0" encoding="utf-8"?>
-<ds:datastoreItem xmlns:ds="http://schemas.openxmlformats.org/officeDocument/2006/customXml" ds:itemID="{517E00B3-9BFB-49EC-BDED-F054E7154664}">
+<ds:datastoreItem xmlns:ds="http://schemas.openxmlformats.org/officeDocument/2006/customXml" ds:itemID="{028EFCB7-706D-43E2-BB7F-A06385D0BD8F}">
   <ds:schemaRefs>
     <ds:schemaRef ds:uri="http://schemas.openxmlformats.org/officeDocument/2006/bibliography"/>
   </ds:schemaRefs>

</xml_diff>